<commit_message>
modifier les algo de génération des contrats et bilans pour que ils travaillent seulement avec des redoublements, pas tous les étudiants
</commit_message>
<xml_diff>
--- a/Liste+Bilan contrat/contrat_reference.docx
+++ b/Liste+Bilan contrat/contrat_reference.docx
@@ -49,7 +49,7 @@
         <w:pStyle w:val="Normal"/>
       </w:pPr>
       <w:r>
-        <w:t xml:space="preserve">Nom et prénom de l'étudiant·e :</w:t>
+        <w:t xml:space="preserve">Nom et prénom de l'étudiant·e : Bernard Camille</w:t>
       </w:r>
     </w:p>
     <w:p>
@@ -328,7 +328,7 @@
                 <w:szCs w:val="22"/>
                 <w:color w:val="000000"/>
               </w:rPr>
-              <w:t xml:space="preserve">EC 2023-2024 (Moyenne obtenue)</w:t>
+              <w:t xml:space="preserve">EC 2024-2025 (Moyenne obtenue)</w:t>
             </w:r>
           </w:p>
         </w:tc>
@@ -381,7 +381,7 @@
                 <w:szCs w:val="22"/>
                 <w:color w:val="000000"/>
               </w:rPr>
-              <w:t xml:space="preserve">EC validé mais repassé en 2024-2025</w:t>
+              <w:t xml:space="preserve">EC validé mais repassé en 2025-2026</w:t>
             </w:r>
           </w:p>
         </w:tc>
@@ -434,7 +434,7 @@
                 <w:szCs w:val="22"/>
                 <w:color w:val="000000"/>
               </w:rPr>
-              <w:t xml:space="preserve">EC à valider en 2024-2025</w:t>
+              <w:t xml:space="preserve">EC à valider en 2025-2026</w:t>
             </w:r>
           </w:p>
         </w:tc>
@@ -653,7 +653,7 @@
                 <w:szCs w:val="22"/>
                 <w:color w:val="000000"/>
               </w:rPr>
-              <w:t xml:space="preserve">7.5</w:t>
+              <w:t xml:space="preserve">8.015</w:t>
             </w:r>
           </w:p>
         </w:tc>
@@ -759,7 +759,7 @@
                 <w:szCs w:val="22"/>
                 <w:color w:val="000000"/>
               </w:rPr>
-              <w:t xml:space="preserve"/>
+              <w:t xml:space="preserve">X</w:t>
             </w:r>
           </w:p>
         </w:tc>
@@ -966,7 +966,7 @@
                 <w:szCs w:val="22"/>
                 <w:color w:val="000000"/>
               </w:rPr>
-              <w:t xml:space="preserve">11.67</w:t>
+              <w:t xml:space="preserve">6.80333333333333</w:t>
             </w:r>
           </w:p>
         </w:tc>
@@ -1072,7 +1072,7 @@
                 <w:szCs w:val="22"/>
                 <w:color w:val="000000"/>
               </w:rPr>
-              <w:t xml:space="preserve"/>
+              <w:t xml:space="preserve">X</w:t>
             </w:r>
           </w:p>
         </w:tc>
@@ -1279,7 +1279,7 @@
                 <w:szCs w:val="22"/>
                 <w:color w:val="000000"/>
               </w:rPr>
-              <w:t xml:space="preserve">2.667</w:t>
+              <w:t xml:space="preserve">7.625</w:t>
             </w:r>
           </w:p>
         </w:tc>
@@ -1385,7 +1385,7 @@
                 <w:szCs w:val="22"/>
                 <w:color w:val="000000"/>
               </w:rPr>
-              <w:t xml:space="preserve"/>
+              <w:t xml:space="preserve">X</w:t>
             </w:r>
           </w:p>
         </w:tc>
@@ -1592,7 +1592,7 @@
                 <w:szCs w:val="22"/>
                 <w:color w:val="000000"/>
               </w:rPr>
-              <w:t xml:space="preserve">12</w:t>
+              <w:t xml:space="preserve">14.4</w:t>
             </w:r>
           </w:p>
         </w:tc>
@@ -1905,7 +1905,7 @@
                 <w:szCs w:val="22"/>
                 <w:color w:val="000000"/>
               </w:rPr>
-              <w:t xml:space="preserve">17</w:t>
+              <w:t xml:space="preserve">15.53</w:t>
             </w:r>
           </w:p>
         </w:tc>
@@ -2230,7 +2230,7 @@
                 <w:szCs w:val="22"/>
                 <w:color w:val="000000"/>
               </w:rPr>
-              <w:t xml:space="preserve">9</w:t>
+              <w:t xml:space="preserve">14.82</w:t>
             </w:r>
           </w:p>
         </w:tc>
@@ -2336,7 +2336,7 @@
                 <w:szCs w:val="22"/>
                 <w:color w:val="000000"/>
               </w:rPr>
-              <w:t xml:space="preserve">X</w:t>
+              <w:t xml:space="preserve"/>
             </w:r>
           </w:p>
         </w:tc>
@@ -2543,7 +2543,7 @@
                 <w:szCs w:val="22"/>
                 <w:color w:val="000000"/>
               </w:rPr>
-              <w:t xml:space="preserve">10.5</w:t>
+              <w:t xml:space="preserve">4.95</w:t>
             </w:r>
           </w:p>
         </w:tc>
@@ -2649,7 +2649,7 @@
                 <w:szCs w:val="22"/>
                 <w:color w:val="000000"/>
               </w:rPr>
-              <w:t xml:space="preserve"/>
+              <w:t xml:space="preserve">X</w:t>
             </w:r>
           </w:p>
         </w:tc>
@@ -2856,7 +2856,7 @@
                 <w:szCs w:val="22"/>
                 <w:color w:val="000000"/>
               </w:rPr>
-              <w:t xml:space="preserve">11</w:t>
+              <w:t xml:space="preserve">8.89</w:t>
             </w:r>
           </w:p>
         </w:tc>
@@ -2962,7 +2962,7 @@
                 <w:szCs w:val="22"/>
                 <w:color w:val="000000"/>
               </w:rPr>
-              <w:t xml:space="preserve"/>
+              <w:t xml:space="preserve">X</w:t>
             </w:r>
           </w:p>
         </w:tc>
@@ -3169,7 +3169,7 @@
                 <w:szCs w:val="22"/>
                 <w:color w:val="000000"/>
               </w:rPr>
-              <w:t xml:space="preserve">5.4</w:t>
+              <w:t xml:space="preserve">5.44333333333333</w:t>
             </w:r>
           </w:p>
         </w:tc>
@@ -3493,7 +3493,7 @@
                 <w:szCs w:val="22"/>
                 <w:color w:val="000000"/>
               </w:rPr>
-              <w:t xml:space="preserve">13</w:t>
+              <w:t xml:space="preserve">8.31</w:t>
             </w:r>
           </w:p>
         </w:tc>
@@ -3599,7 +3599,7 @@
                 <w:szCs w:val="22"/>
                 <w:color w:val="000000"/>
               </w:rPr>
-              <w:t xml:space="preserve"/>
+              <w:t xml:space="preserve">X</w:t>
             </w:r>
           </w:p>
         </w:tc>
@@ -3818,7 +3818,7 @@
                 <w:szCs w:val="22"/>
                 <w:color w:val="000000"/>
               </w:rPr>
-              <w:t xml:space="preserve">1</w:t>
+              <w:t xml:space="preserve">NaN</w:t>
             </w:r>
           </w:p>
         </w:tc>
@@ -3924,7 +3924,7 @@
                 <w:szCs w:val="22"/>
                 <w:color w:val="000000"/>
               </w:rPr>
-              <w:t xml:space="preserve">X</w:t>
+              <w:t xml:space="preserve"/>
             </w:r>
           </w:p>
         </w:tc>
@@ -4131,7 +4131,7 @@
                 <w:szCs w:val="22"/>
                 <w:color w:val="000000"/>
               </w:rPr>
-              <w:t xml:space="preserve">1</w:t>
+              <w:t xml:space="preserve">NaN</w:t>
             </w:r>
           </w:p>
         </w:tc>
@@ -4237,7 +4237,7 @@
                 <w:szCs w:val="22"/>
                 <w:color w:val="000000"/>
               </w:rPr>
-              <w:t xml:space="preserve">X</w:t>
+              <w:t xml:space="preserve"/>
             </w:r>
           </w:p>
         </w:tc>
@@ -4444,7 +4444,7 @@
                 <w:szCs w:val="22"/>
                 <w:color w:val="000000"/>
               </w:rPr>
-              <w:t xml:space="preserve">1</w:t>
+              <w:t xml:space="preserve">NaN</w:t>
             </w:r>
           </w:p>
         </w:tc>
@@ -4550,7 +4550,7 @@
                 <w:szCs w:val="22"/>
                 <w:color w:val="000000"/>
               </w:rPr>
-              <w:t xml:space="preserve">X</w:t>
+              <w:t xml:space="preserve"/>
             </w:r>
           </w:p>
         </w:tc>
@@ -4757,7 +4757,7 @@
                 <w:szCs w:val="22"/>
                 <w:color w:val="000000"/>
               </w:rPr>
-              <w:t xml:space="preserve">1</w:t>
+              <w:t xml:space="preserve">11.755</w:t>
             </w:r>
           </w:p>
         </w:tc>
@@ -4863,7 +4863,7 @@
                 <w:szCs w:val="22"/>
                 <w:color w:val="000000"/>
               </w:rPr>
-              <w:t xml:space="preserve">X</w:t>
+              <w:t xml:space="preserve"/>
             </w:r>
           </w:p>
         </w:tc>
@@ -5082,7 +5082,7 @@
                 <w:szCs w:val="22"/>
                 <w:color w:val="000000"/>
               </w:rPr>
-              <w:t xml:space="preserve">10</w:t>
+              <w:t xml:space="preserve">6.49</w:t>
             </w:r>
           </w:p>
         </w:tc>
@@ -5188,7 +5188,7 @@
                 <w:szCs w:val="22"/>
                 <w:color w:val="000000"/>
               </w:rPr>
-              <w:t xml:space="preserve"/>
+              <w:t xml:space="preserve">X</w:t>
             </w:r>
           </w:p>
         </w:tc>
@@ -5443,7 +5443,7 @@
                 <w:szCs w:val="22"/>
                 <w:color w:val="000000"/>
               </w:rPr>
-              <w:t xml:space="preserve">17</w:t>
+              <w:t xml:space="preserve">10.17</w:t>
             </w:r>
           </w:p>
         </w:tc>
@@ -5756,7 +5756,7 @@
                 <w:szCs w:val="22"/>
                 <w:color w:val="000000"/>
               </w:rPr>
-              <w:t xml:space="preserve">12</w:t>
+              <w:t xml:space="preserve">14.44</w:t>
             </w:r>
           </w:p>
         </w:tc>
@@ -6093,7 +6093,7 @@
                 <w:szCs w:val="22"/>
                 <w:color w:val="000000"/>
               </w:rPr>
-              <w:t xml:space="preserve">11</w:t>
+              <w:t xml:space="preserve">5.51</w:t>
             </w:r>
           </w:p>
         </w:tc>
@@ -6199,7 +6199,7 @@
                 <w:szCs w:val="22"/>
                 <w:color w:val="000000"/>
               </w:rPr>
-              <w:t xml:space="preserve"/>
+              <w:t xml:space="preserve">X</w:t>
             </w:r>
           </w:p>
         </w:tc>
@@ -6418,7 +6418,7 @@
                 <w:szCs w:val="22"/>
                 <w:color w:val="000000"/>
               </w:rPr>
-              <w:t xml:space="preserve">4.333</w:t>
+              <w:t xml:space="preserve">2.075</w:t>
             </w:r>
           </w:p>
         </w:tc>
@@ -6731,7 +6731,7 @@
                 <w:szCs w:val="22"/>
                 <w:color w:val="000000"/>
               </w:rPr>
-              <w:t xml:space="preserve">6.333</w:t>
+              <w:t xml:space="preserve">3.945</w:t>
             </w:r>
           </w:p>
         </w:tc>
@@ -7044,7 +7044,7 @@
                 <w:szCs w:val="22"/>
                 <w:color w:val="000000"/>
               </w:rPr>
-              <w:t xml:space="preserve">4.5</w:t>
+              <w:t xml:space="preserve">3.02</w:t>
             </w:r>
           </w:p>
         </w:tc>
@@ -7357,7 +7357,7 @@
                 <w:szCs w:val="22"/>
                 <w:color w:val="000000"/>
               </w:rPr>
-              <w:t xml:space="preserve">10</w:t>
+              <w:t xml:space="preserve">15.65</w:t>
             </w:r>
           </w:p>
         </w:tc>
@@ -7670,7 +7670,7 @@
                 <w:szCs w:val="22"/>
                 <w:color w:val="000000"/>
               </w:rPr>
-              <w:t xml:space="preserve">3</w:t>
+              <w:t xml:space="preserve">0.76</w:t>
             </w:r>
           </w:p>
         </w:tc>
@@ -7983,7 +7983,7 @@
                 <w:szCs w:val="22"/>
                 <w:color w:val="000000"/>
               </w:rPr>
-              <w:t xml:space="preserve">16</w:t>
+              <w:t xml:space="preserve">19.45</w:t>
             </w:r>
           </w:p>
         </w:tc>
@@ -8308,7 +8308,7 @@
                 <w:szCs w:val="22"/>
                 <w:color w:val="000000"/>
               </w:rPr>
-              <w:t xml:space="preserve">3</w:t>
+              <w:t xml:space="preserve">9.83</w:t>
             </w:r>
           </w:p>
         </w:tc>
@@ -8621,7 +8621,7 @@
                 <w:szCs w:val="22"/>
                 <w:color w:val="000000"/>
               </w:rPr>
-              <w:t xml:space="preserve">12</w:t>
+              <w:t xml:space="preserve">9.045</w:t>
             </w:r>
           </w:p>
         </w:tc>
@@ -8727,7 +8727,7 @@
                 <w:szCs w:val="22"/>
                 <w:color w:val="000000"/>
               </w:rPr>
-              <w:t xml:space="preserve"/>
+              <w:t xml:space="preserve">X</w:t>
             </w:r>
           </w:p>
         </w:tc>
@@ -8934,7 +8934,7 @@
                 <w:szCs w:val="22"/>
                 <w:color w:val="000000"/>
               </w:rPr>
-              <w:t xml:space="preserve">9.5</w:t>
+              <w:t xml:space="preserve">4.19</w:t>
             </w:r>
           </w:p>
         </w:tc>
@@ -9259,7 +9259,7 @@
                 <w:szCs w:val="22"/>
                 <w:color w:val="000000"/>
               </w:rPr>
-              <w:t xml:space="preserve">4</w:t>
+              <w:t xml:space="preserve">17.01</w:t>
             </w:r>
           </w:p>
         </w:tc>
@@ -9365,7 +9365,7 @@
                 <w:szCs w:val="22"/>
                 <w:color w:val="000000"/>
               </w:rPr>
-              <w:t xml:space="preserve">X</w:t>
+              <w:t xml:space="preserve"/>
             </w:r>
           </w:p>
         </w:tc>
@@ -9572,7 +9572,7 @@
                 <w:szCs w:val="22"/>
                 <w:color w:val="000000"/>
               </w:rPr>
-              <w:t xml:space="preserve">1</w:t>
+              <w:t xml:space="preserve">NaN</w:t>
             </w:r>
           </w:p>
         </w:tc>
@@ -9885,7 +9885,7 @@
                 <w:szCs w:val="22"/>
                 <w:color w:val="000000"/>
               </w:rPr>
-              <w:t xml:space="preserve">1</w:t>
+              <w:t xml:space="preserve">5.37</w:t>
             </w:r>
           </w:p>
         </w:tc>
@@ -10210,7 +10210,7 @@
                 <w:szCs w:val="22"/>
                 <w:color w:val="000000"/>
               </w:rPr>
-              <w:t xml:space="preserve">16</w:t>
+              <w:t xml:space="preserve">13.16</w:t>
             </w:r>
           </w:p>
         </w:tc>
@@ -10571,7 +10571,7 @@
                 <w:szCs w:val="22"/>
                 <w:color w:val="000000"/>
               </w:rPr>
-              <w:t xml:space="preserve">1</w:t>
+              <w:t xml:space="preserve">6.77</w:t>
             </w:r>
           </w:p>
         </w:tc>
@@ -10677,7 +10677,7 @@
                 <w:szCs w:val="22"/>
                 <w:color w:val="000000"/>
               </w:rPr>
-              <w:t xml:space="preserve">X</w:t>
+              <w:t xml:space="preserve"/>
             </w:r>
           </w:p>
         </w:tc>
@@ -10884,7 +10884,7 @@
                 <w:szCs w:val="22"/>
                 <w:color w:val="000000"/>
               </w:rPr>
-              <w:t xml:space="preserve">1</w:t>
+              <w:t xml:space="preserve">9.93</w:t>
             </w:r>
           </w:p>
         </w:tc>
@@ -10990,7 +10990,7 @@
                 <w:szCs w:val="22"/>
                 <w:color w:val="000000"/>
               </w:rPr>
-              <w:t xml:space="preserve">X</w:t>
+              <w:t xml:space="preserve"/>
             </w:r>
           </w:p>
         </w:tc>
@@ -11221,7 +11221,7 @@
                 <w:szCs w:val="22"/>
                 <w:color w:val="000000"/>
               </w:rPr>
-              <w:t xml:space="preserve">19</w:t>
+              <w:t xml:space="preserve">12.87</w:t>
             </w:r>
           </w:p>
         </w:tc>

</xml_diff>